<commit_message>
Toevoegen aantekeningen sourcetree. Stapenplan aanmaken repository in github en daarna klonen naar sourcetree
</commit_message>
<xml_diff>
--- a/Aantekeningen git en heroku.docx
+++ b/Aantekeningen git en heroku.docx
@@ -2791,27 +2791,415 @@
           <w:color w:val="000000" w:themeColor="text1"/>
         </w:rPr>
       </w:pPr>
+      <w:r>
+        <w:rPr>
+          <w:color w:val="000000" w:themeColor="text1"/>
+        </w:rPr>
+        <w:t xml:space="preserve">Provision add </w:t>
+      </w:r>
+      <w:proofErr w:type="spellStart"/>
+      <w:r>
+        <w:rPr>
+          <w:color w:val="000000" w:themeColor="text1"/>
+        </w:rPr>
+        <w:t>ons</w:t>
+      </w:r>
+      <w:proofErr w:type="spellEnd"/>
+      <w:r>
+        <w:rPr>
+          <w:color w:val="000000" w:themeColor="text1"/>
+        </w:rPr>
+        <w:t xml:space="preserve"> = third party cloud services that provide out-of-the-box additional services for application.</w:t>
+      </w:r>
+    </w:p>
+    <w:p>
+      <w:pPr>
+        <w:rPr>
+          <w:color w:val="000000" w:themeColor="text1"/>
+        </w:rPr>
+      </w:pPr>
+    </w:p>
+    <w:p>
+      <w:pPr>
+        <w:rPr>
+          <w:color w:val="000000" w:themeColor="text1"/>
+        </w:rPr>
+      </w:pPr>
+    </w:p>
+    <w:p>
+      <w:pPr>
+        <w:rPr>
+          <w:color w:val="000000" w:themeColor="text1"/>
+        </w:rPr>
+      </w:pPr>
+      <w:proofErr w:type="spellStart"/>
+      <w:r>
+        <w:rPr>
+          <w:b/>
+          <w:bCs/>
+          <w:color w:val="000000" w:themeColor="text1"/>
+        </w:rPr>
+        <w:lastRenderedPageBreak/>
+        <w:t>Sourcetree</w:t>
+      </w:r>
+      <w:proofErr w:type="spellEnd"/>
+    </w:p>
+    <w:p>
+      <w:pPr>
+        <w:pStyle w:val="ListParagraph"/>
+        <w:numPr>
+          <w:ilvl w:val="0"/>
+          <w:numId w:val="3"/>
+        </w:numPr>
+        <w:rPr>
+          <w:color w:val="000000" w:themeColor="text1"/>
+          <w:lang w:val="nl-NL"/>
+        </w:rPr>
+      </w:pPr>
+      <w:r>
+        <w:rPr>
+          <w:color w:val="000000" w:themeColor="text1"/>
+          <w:lang w:val="nl-NL"/>
+        </w:rPr>
+        <w:t xml:space="preserve">Maak een </w:t>
+      </w:r>
+      <w:proofErr w:type="spellStart"/>
+      <w:r>
+        <w:rPr>
+          <w:color w:val="000000" w:themeColor="text1"/>
+          <w:lang w:val="nl-NL"/>
+        </w:rPr>
+        <w:t>repository</w:t>
+      </w:r>
+      <w:proofErr w:type="spellEnd"/>
+      <w:r>
+        <w:rPr>
+          <w:color w:val="000000" w:themeColor="text1"/>
+          <w:lang w:val="nl-NL"/>
+        </w:rPr>
+        <w:t xml:space="preserve"> in </w:t>
+      </w:r>
+      <w:proofErr w:type="spellStart"/>
+      <w:r>
+        <w:rPr>
+          <w:color w:val="000000" w:themeColor="text1"/>
+          <w:lang w:val="nl-NL"/>
+        </w:rPr>
+        <w:t>g</w:t>
+      </w:r>
+      <w:r>
+        <w:rPr>
+          <w:color w:val="000000" w:themeColor="text1"/>
+          <w:lang w:val="nl-NL"/>
+        </w:rPr>
+        <w:t>ithub</w:t>
+      </w:r>
+      <w:proofErr w:type="spellEnd"/>
+      <w:r>
+        <w:rPr>
+          <w:color w:val="000000" w:themeColor="text1"/>
+          <w:lang w:val="nl-NL"/>
+        </w:rPr>
+        <w:t>.</w:t>
+      </w:r>
+    </w:p>
+    <w:p>
+      <w:pPr>
+        <w:pStyle w:val="ListParagraph"/>
+        <w:numPr>
+          <w:ilvl w:val="1"/>
+          <w:numId w:val="3"/>
+        </w:numPr>
+        <w:rPr>
+          <w:color w:val="000000" w:themeColor="text1"/>
+          <w:lang w:val="nl-NL"/>
+        </w:rPr>
+      </w:pPr>
+      <w:r>
+        <w:rPr>
+          <w:color w:val="000000" w:themeColor="text1"/>
+          <w:lang w:val="nl-NL"/>
+        </w:rPr>
+        <w:t xml:space="preserve">Verschijnt als remote </w:t>
+      </w:r>
+      <w:proofErr w:type="spellStart"/>
+      <w:r>
+        <w:rPr>
+          <w:color w:val="000000" w:themeColor="text1"/>
+          <w:lang w:val="nl-NL"/>
+        </w:rPr>
+        <w:t>repository</w:t>
+      </w:r>
+      <w:proofErr w:type="spellEnd"/>
+      <w:r>
+        <w:rPr>
+          <w:color w:val="000000" w:themeColor="text1"/>
+          <w:lang w:val="nl-NL"/>
+        </w:rPr>
+        <w:t xml:space="preserve"> in de lijst in sourcetree</w:t>
+      </w:r>
+    </w:p>
+    <w:p>
+      <w:pPr>
+        <w:pStyle w:val="ListParagraph"/>
+        <w:numPr>
+          <w:ilvl w:val="0"/>
+          <w:numId w:val="3"/>
+        </w:numPr>
+        <w:rPr>
+          <w:color w:val="000000" w:themeColor="text1"/>
+          <w:lang w:val="nl-NL"/>
+        </w:rPr>
+      </w:pPr>
+      <w:proofErr w:type="spellStart"/>
+      <w:r>
+        <w:rPr>
+          <w:color w:val="000000" w:themeColor="text1"/>
+          <w:lang w:val="nl-NL"/>
+        </w:rPr>
+        <w:t>Clone</w:t>
+      </w:r>
+      <w:proofErr w:type="spellEnd"/>
+      <w:r>
+        <w:rPr>
+          <w:color w:val="000000" w:themeColor="text1"/>
+          <w:lang w:val="nl-NL"/>
+        </w:rPr>
+        <w:t xml:space="preserve"> de </w:t>
+      </w:r>
+      <w:proofErr w:type="spellStart"/>
+      <w:r>
+        <w:rPr>
+          <w:color w:val="000000" w:themeColor="text1"/>
+          <w:lang w:val="nl-NL"/>
+        </w:rPr>
+        <w:t>repository</w:t>
+      </w:r>
+      <w:proofErr w:type="spellEnd"/>
+    </w:p>
+    <w:p>
+      <w:pPr>
+        <w:pStyle w:val="ListParagraph"/>
+        <w:numPr>
+          <w:ilvl w:val="1"/>
+          <w:numId w:val="3"/>
+        </w:numPr>
+        <w:rPr>
+          <w:color w:val="000000" w:themeColor="text1"/>
+          <w:lang w:val="nl-NL"/>
+        </w:rPr>
+      </w:pPr>
+      <w:r>
+        <w:rPr>
+          <w:color w:val="000000" w:themeColor="text1"/>
+          <w:lang w:val="nl-NL"/>
+        </w:rPr>
+        <w:t xml:space="preserve">Wachtwoord is </w:t>
+      </w:r>
+      <w:proofErr w:type="spellStart"/>
+      <w:r>
+        <w:rPr>
+          <w:color w:val="000000" w:themeColor="text1"/>
+          <w:lang w:val="nl-NL"/>
+        </w:rPr>
+        <w:t>macbook</w:t>
+      </w:r>
+      <w:proofErr w:type="spellEnd"/>
+      <w:r>
+        <w:rPr>
+          <w:color w:val="000000" w:themeColor="text1"/>
+          <w:lang w:val="nl-NL"/>
+        </w:rPr>
+        <w:t xml:space="preserve"> </w:t>
+      </w:r>
+      <w:proofErr w:type="spellStart"/>
+      <w:r>
+        <w:rPr>
+          <w:color w:val="000000" w:themeColor="text1"/>
+          <w:lang w:val="nl-NL"/>
+        </w:rPr>
+        <w:t>toegangs</w:t>
+      </w:r>
+      <w:proofErr w:type="spellEnd"/>
+      <w:r>
+        <w:rPr>
+          <w:color w:val="000000" w:themeColor="text1"/>
+          <w:lang w:val="nl-NL"/>
+        </w:rPr>
+        <w:t xml:space="preserve"> </w:t>
+      </w:r>
+      <w:proofErr w:type="spellStart"/>
+      <w:r>
+        <w:rPr>
+          <w:color w:val="000000" w:themeColor="text1"/>
+          <w:lang w:val="nl-NL"/>
+        </w:rPr>
+        <w:t>ww</w:t>
+      </w:r>
+      <w:proofErr w:type="spellEnd"/>
+    </w:p>
+    <w:p>
+      <w:pPr>
+        <w:pStyle w:val="ListParagraph"/>
+        <w:numPr>
+          <w:ilvl w:val="1"/>
+          <w:numId w:val="3"/>
+        </w:numPr>
+        <w:rPr>
+          <w:color w:val="000000" w:themeColor="text1"/>
+          <w:lang w:val="nl-NL"/>
+        </w:rPr>
+      </w:pPr>
+      <w:proofErr w:type="spellStart"/>
+      <w:r>
+        <w:rPr>
+          <w:color w:val="000000" w:themeColor="text1"/>
+          <w:lang w:val="nl-NL"/>
+        </w:rPr>
+        <w:t>Creeert</w:t>
+      </w:r>
+      <w:proofErr w:type="spellEnd"/>
+      <w:r>
+        <w:rPr>
+          <w:color w:val="000000" w:themeColor="text1"/>
+          <w:lang w:val="nl-NL"/>
+        </w:rPr>
+        <w:t xml:space="preserve"> map op gespecificeerde locatie</w:t>
+      </w:r>
+    </w:p>
+    <w:p>
+      <w:pPr>
+        <w:pStyle w:val="ListParagraph"/>
+        <w:numPr>
+          <w:ilvl w:val="0"/>
+          <w:numId w:val="3"/>
+        </w:numPr>
+        <w:rPr>
+          <w:color w:val="000000" w:themeColor="text1"/>
+          <w:lang w:val="nl-NL"/>
+        </w:rPr>
+      </w:pPr>
+      <w:r>
+        <w:rPr>
+          <w:color w:val="000000" w:themeColor="text1"/>
+          <w:lang w:val="nl-NL"/>
+        </w:rPr>
+        <w:t>Sleep bestanden naar die map</w:t>
+      </w:r>
+    </w:p>
+    <w:p>
+      <w:pPr>
+        <w:pStyle w:val="ListParagraph"/>
+        <w:numPr>
+          <w:ilvl w:val="0"/>
+          <w:numId w:val="3"/>
+        </w:numPr>
+        <w:rPr>
+          <w:color w:val="000000" w:themeColor="text1"/>
+          <w:lang w:val="nl-NL"/>
+        </w:rPr>
+      </w:pPr>
+      <w:r>
+        <w:rPr>
+          <w:color w:val="000000" w:themeColor="text1"/>
+          <w:lang w:val="nl-NL"/>
+        </w:rPr>
+        <w:t xml:space="preserve">Open de </w:t>
+      </w:r>
+      <w:proofErr w:type="spellStart"/>
+      <w:r>
+        <w:rPr>
+          <w:color w:val="000000" w:themeColor="text1"/>
+          <w:lang w:val="nl-NL"/>
+        </w:rPr>
+        <w:t>repository</w:t>
+      </w:r>
+      <w:proofErr w:type="spellEnd"/>
+      <w:r>
+        <w:rPr>
+          <w:color w:val="000000" w:themeColor="text1"/>
+          <w:lang w:val="nl-NL"/>
+        </w:rPr>
+        <w:t xml:space="preserve"> in sourcetree (klik in de </w:t>
+      </w:r>
+      <w:proofErr w:type="spellStart"/>
+      <w:r>
+        <w:rPr>
+          <w:color w:val="000000" w:themeColor="text1"/>
+          <w:lang w:val="nl-NL"/>
+        </w:rPr>
+        <w:t>local</w:t>
+      </w:r>
+      <w:proofErr w:type="spellEnd"/>
+      <w:r>
+        <w:rPr>
+          <w:color w:val="000000" w:themeColor="text1"/>
+          <w:lang w:val="nl-NL"/>
+        </w:rPr>
+        <w:t xml:space="preserve"> </w:t>
+      </w:r>
+      <w:proofErr w:type="spellStart"/>
+      <w:r>
+        <w:rPr>
+          <w:color w:val="000000" w:themeColor="text1"/>
+          <w:lang w:val="nl-NL"/>
+        </w:rPr>
+        <w:t>repository</w:t>
+      </w:r>
+      <w:proofErr w:type="spellEnd"/>
+      <w:r>
+        <w:rPr>
+          <w:color w:val="000000" w:themeColor="text1"/>
+          <w:lang w:val="nl-NL"/>
+        </w:rPr>
+        <w:t xml:space="preserve"> lijst op de juiste </w:t>
+      </w:r>
+      <w:proofErr w:type="spellStart"/>
+      <w:r>
+        <w:rPr>
+          <w:color w:val="000000" w:themeColor="text1"/>
+          <w:lang w:val="nl-NL"/>
+        </w:rPr>
+        <w:t>repository</w:t>
+      </w:r>
+      <w:proofErr w:type="spellEnd"/>
+      <w:r>
+        <w:rPr>
+          <w:color w:val="000000" w:themeColor="text1"/>
+          <w:lang w:val="nl-NL"/>
+        </w:rPr>
+        <w:t>)</w:t>
+      </w:r>
+    </w:p>
+    <w:p>
+      <w:pPr>
+        <w:pStyle w:val="ListParagraph"/>
+        <w:numPr>
+          <w:ilvl w:val="1"/>
+          <w:numId w:val="3"/>
+        </w:numPr>
+        <w:rPr>
+          <w:color w:val="000000" w:themeColor="text1"/>
+          <w:lang w:val="nl-NL"/>
+        </w:rPr>
+      </w:pPr>
+      <w:proofErr w:type="spellStart"/>
+      <w:r>
+        <w:rPr>
+          <w:color w:val="000000" w:themeColor="text1"/>
+          <w:lang w:val="nl-NL"/>
+        </w:rPr>
+        <w:t>Committen</w:t>
+      </w:r>
+      <w:proofErr w:type="spellEnd"/>
+      <w:r>
+        <w:rPr>
+          <w:color w:val="000000" w:themeColor="text1"/>
+          <w:lang w:val="nl-NL"/>
+        </w:rPr>
+        <w:t xml:space="preserve"> en pushen</w:t>
+      </w:r>
       <w:bookmarkStart w:id="0" w:name="_GoBack"/>
-      <w:r>
-        <w:rPr>
-          <w:color w:val="000000" w:themeColor="text1"/>
-        </w:rPr>
-        <w:t xml:space="preserve">Provision add </w:t>
-      </w:r>
-      <w:proofErr w:type="spellStart"/>
-      <w:r>
-        <w:rPr>
-          <w:color w:val="000000" w:themeColor="text1"/>
-        </w:rPr>
-        <w:t>ons</w:t>
-      </w:r>
-      <w:proofErr w:type="spellEnd"/>
-      <w:r>
-        <w:rPr>
-          <w:color w:val="000000" w:themeColor="text1"/>
-        </w:rPr>
-        <w:t xml:space="preserve"> = third party cloud services that provide out-of-the-box additional services for application.</w:t>
-      </w:r>
       <w:bookmarkEnd w:id="0"/>
     </w:p>
     <w:sectPr>
@@ -2942,6 +3330,95 @@
     </w:lvl>
   </w:abstractNum>
   <w:abstractNum w:abstractNumId="1" w15:restartNumberingAfterBreak="0">
+    <w:nsid w:val="720B71EE"/>
+    <w:multiLevelType w:val="hybridMultilevel"/>
+    <w:tmpl w:val="8AEA9FEE"/>
+    <w:lvl w:ilvl="0" w:tplc="0409000F">
+      <w:start w:val="1"/>
+      <w:numFmt w:val="decimal"/>
+      <w:lvlText w:val="%1."/>
+      <w:lvlJc w:val="left"/>
+      <w:pPr>
+        <w:ind w:left="720" w:hanging="360"/>
+      </w:pPr>
+      <w:rPr>
+        <w:rFonts w:hint="default"/>
+      </w:rPr>
+    </w:lvl>
+    <w:lvl w:ilvl="1" w:tplc="04090019">
+      <w:start w:val="1"/>
+      <w:numFmt w:val="lowerLetter"/>
+      <w:lvlText w:val="%2."/>
+      <w:lvlJc w:val="left"/>
+      <w:pPr>
+        <w:ind w:left="1440" w:hanging="360"/>
+      </w:pPr>
+    </w:lvl>
+    <w:lvl w:ilvl="2" w:tplc="0409001B">
+      <w:start w:val="1"/>
+      <w:numFmt w:val="lowerRoman"/>
+      <w:lvlText w:val="%3."/>
+      <w:lvlJc w:val="right"/>
+      <w:pPr>
+        <w:ind w:left="2160" w:hanging="180"/>
+      </w:pPr>
+    </w:lvl>
+    <w:lvl w:ilvl="3" w:tplc="0409000F">
+      <w:start w:val="1"/>
+      <w:numFmt w:val="decimal"/>
+      <w:lvlText w:val="%4."/>
+      <w:lvlJc w:val="left"/>
+      <w:pPr>
+        <w:ind w:left="2880" w:hanging="360"/>
+      </w:pPr>
+    </w:lvl>
+    <w:lvl w:ilvl="4" w:tplc="04090019" w:tentative="1">
+      <w:start w:val="1"/>
+      <w:numFmt w:val="lowerLetter"/>
+      <w:lvlText w:val="%5."/>
+      <w:lvlJc w:val="left"/>
+      <w:pPr>
+        <w:ind w:left="3600" w:hanging="360"/>
+      </w:pPr>
+    </w:lvl>
+    <w:lvl w:ilvl="5" w:tplc="0409001B" w:tentative="1">
+      <w:start w:val="1"/>
+      <w:numFmt w:val="lowerRoman"/>
+      <w:lvlText w:val="%6."/>
+      <w:lvlJc w:val="right"/>
+      <w:pPr>
+        <w:ind w:left="4320" w:hanging="180"/>
+      </w:pPr>
+    </w:lvl>
+    <w:lvl w:ilvl="6" w:tplc="0409000F" w:tentative="1">
+      <w:start w:val="1"/>
+      <w:numFmt w:val="decimal"/>
+      <w:lvlText w:val="%7."/>
+      <w:lvlJc w:val="left"/>
+      <w:pPr>
+        <w:ind w:left="5040" w:hanging="360"/>
+      </w:pPr>
+    </w:lvl>
+    <w:lvl w:ilvl="7" w:tplc="04090019" w:tentative="1">
+      <w:start w:val="1"/>
+      <w:numFmt w:val="lowerLetter"/>
+      <w:lvlText w:val="%8."/>
+      <w:lvlJc w:val="left"/>
+      <w:pPr>
+        <w:ind w:left="5760" w:hanging="360"/>
+      </w:pPr>
+    </w:lvl>
+    <w:lvl w:ilvl="8" w:tplc="0409001B" w:tentative="1">
+      <w:start w:val="1"/>
+      <w:numFmt w:val="lowerRoman"/>
+      <w:lvlText w:val="%9."/>
+      <w:lvlJc w:val="right"/>
+      <w:pPr>
+        <w:ind w:left="6480" w:hanging="180"/>
+      </w:pPr>
+    </w:lvl>
+  </w:abstractNum>
+  <w:abstractNum w:abstractNumId="2" w15:restartNumberingAfterBreak="0">
     <w:nsid w:val="738C0E10"/>
     <w:multiLevelType w:val="hybridMultilevel"/>
     <w:tmpl w:val="0B563558"/>
@@ -3039,6 +3516,9 @@
     <w:abstractNumId w:val="0"/>
   </w:num>
   <w:num w:numId="2">
+    <w:abstractNumId w:val="2"/>
+  </w:num>
+  <w:num w:numId="3">
     <w:abstractNumId w:val="1"/>
   </w:num>
 </w:numbering>
@@ -3163,6 +3643,7 @@
     <w:lsdException w:name="HTML Sample" w:semiHidden="1" w:unhideWhenUsed="1"/>
     <w:lsdException w:name="HTML Typewriter" w:semiHidden="1" w:unhideWhenUsed="1"/>
     <w:lsdException w:name="HTML Variable" w:semiHidden="1" w:unhideWhenUsed="1"/>
+    <w:lsdException w:name="Normal Table" w:semiHidden="1" w:unhideWhenUsed="1"/>
     <w:lsdException w:name="annotation subject" w:semiHidden="1" w:unhideWhenUsed="1"/>
     <w:lsdException w:name="No List" w:semiHidden="1" w:unhideWhenUsed="1"/>
     <w:lsdException w:name="Outline List 1" w:semiHidden="1" w:unhideWhenUsed="1"/>
@@ -3209,8 +3690,10 @@
     <w:lsdException w:name="Table Subtle 2" w:semiHidden="1" w:unhideWhenUsed="1"/>
     <w:lsdException w:name="Table Web 1" w:semiHidden="1" w:unhideWhenUsed="1"/>
     <w:lsdException w:name="Table Web 2" w:semiHidden="1" w:unhideWhenUsed="1"/>
+    <w:lsdException w:name="Table Web 3" w:semiHidden="1" w:unhideWhenUsed="1"/>
     <w:lsdException w:name="Balloon Text" w:semiHidden="1" w:unhideWhenUsed="1"/>
     <w:lsdException w:name="Table Grid" w:uiPriority="39"/>
+    <w:lsdException w:name="Table Theme" w:semiHidden="1" w:unhideWhenUsed="1"/>
     <w:lsdException w:name="Placeholder Text" w:semiHidden="1"/>
     <w:lsdException w:name="No Spacing" w:uiPriority="1" w:qFormat="1"/>
     <w:lsdException w:name="Light Shading" w:uiPriority="60"/>

</xml_diff>

<commit_message>
Stappenplan heroku-sourcetree in aantekeningen toegevoegd (verbinden heroku met sourcetree). Toevoegen Procfile, geupdate package.json ("engines") en toevoegen .gitignore
</commit_message>
<xml_diff>
--- a/Aantekeningen git en heroku.docx
+++ b/Aantekeningen git en heroku.docx
@@ -2912,31 +2912,97 @@
         </w:numPr>
         <w:rPr>
           <w:color w:val="000000" w:themeColor="text1"/>
-          <w:lang w:val="nl-NL"/>
-        </w:rPr>
-      </w:pPr>
-      <w:r>
-        <w:rPr>
-          <w:color w:val="000000" w:themeColor="text1"/>
-          <w:lang w:val="nl-NL"/>
-        </w:rPr>
-        <w:t xml:space="preserve">Verschijnt als remote </w:t>
-      </w:r>
-      <w:proofErr w:type="spellStart"/>
-      <w:r>
-        <w:rPr>
-          <w:color w:val="000000" w:themeColor="text1"/>
-          <w:lang w:val="nl-NL"/>
-        </w:rPr>
-        <w:t>repository</w:t>
-      </w:r>
-      <w:proofErr w:type="spellEnd"/>
-      <w:r>
-        <w:rPr>
-          <w:color w:val="000000" w:themeColor="text1"/>
-          <w:lang w:val="nl-NL"/>
-        </w:rPr>
-        <w:t xml:space="preserve"> in de lijst in sourcetree</w:t>
+        </w:rPr>
+      </w:pPr>
+      <w:proofErr w:type="spellStart"/>
+      <w:r>
+        <w:rPr>
+          <w:color w:val="000000" w:themeColor="text1"/>
+        </w:rPr>
+        <w:t>Verschijnt</w:t>
+      </w:r>
+      <w:proofErr w:type="spellEnd"/>
+      <w:r>
+        <w:rPr>
+          <w:color w:val="000000" w:themeColor="text1"/>
+        </w:rPr>
+        <w:t xml:space="preserve"> </w:t>
+      </w:r>
+      <w:proofErr w:type="spellStart"/>
+      <w:r>
+        <w:rPr>
+          <w:color w:val="000000" w:themeColor="text1"/>
+        </w:rPr>
+        <w:t>als</w:t>
+      </w:r>
+      <w:proofErr w:type="spellEnd"/>
+      <w:r>
+        <w:rPr>
+          <w:color w:val="000000" w:themeColor="text1"/>
+        </w:rPr>
+        <w:t xml:space="preserve"> remote repository in de </w:t>
+      </w:r>
+      <w:proofErr w:type="spellStart"/>
+      <w:r>
+        <w:rPr>
+          <w:color w:val="000000" w:themeColor="text1"/>
+        </w:rPr>
+        <w:t>lijst</w:t>
+      </w:r>
+      <w:proofErr w:type="spellEnd"/>
+      <w:r>
+        <w:rPr>
+          <w:color w:val="000000" w:themeColor="text1"/>
+        </w:rPr>
+        <w:t xml:space="preserve"> in </w:t>
+      </w:r>
+      <w:proofErr w:type="spellStart"/>
+      <w:r>
+        <w:rPr>
+          <w:color w:val="000000" w:themeColor="text1"/>
+        </w:rPr>
+        <w:t>sourcetree</w:t>
+      </w:r>
+      <w:proofErr w:type="spellEnd"/>
+      <w:r>
+        <w:rPr>
+          <w:color w:val="000000" w:themeColor="text1"/>
+        </w:rPr>
+        <w:t xml:space="preserve"> (‘show repository brow</w:t>
+      </w:r>
+      <w:r>
+        <w:rPr>
+          <w:color w:val="000000" w:themeColor="text1"/>
+        </w:rPr>
+        <w:t xml:space="preserve">ser’ </w:t>
+      </w:r>
+      <w:proofErr w:type="spellStart"/>
+      <w:r>
+        <w:rPr>
+          <w:color w:val="000000" w:themeColor="text1"/>
+        </w:rPr>
+        <w:t>onder</w:t>
+      </w:r>
+      <w:proofErr w:type="spellEnd"/>
+      <w:r>
+        <w:rPr>
+          <w:color w:val="000000" w:themeColor="text1"/>
+        </w:rPr>
+        <w:t xml:space="preserve"> ‘window’ in </w:t>
+      </w:r>
+      <w:proofErr w:type="spellStart"/>
+      <w:r>
+        <w:rPr>
+          <w:color w:val="000000" w:themeColor="text1"/>
+        </w:rPr>
+        <w:t>sourcetree</w:t>
+      </w:r>
+      <w:proofErr w:type="spellEnd"/>
+      <w:r>
+        <w:rPr>
+          <w:color w:val="000000" w:themeColor="text1"/>
+        </w:rPr>
+        <w:t>)</w:t>
       </w:r>
     </w:p>
     <w:p>
@@ -3199,8 +3265,1018 @@
         </w:rPr>
         <w:t xml:space="preserve"> en pushen</w:t>
       </w:r>
+    </w:p>
+    <w:p>
+      <w:pPr>
+        <w:rPr>
+          <w:color w:val="000000" w:themeColor="text1"/>
+          <w:lang w:val="nl-NL"/>
+        </w:rPr>
+      </w:pPr>
+    </w:p>
+    <w:p>
+      <w:pPr>
+        <w:rPr>
+          <w:color w:val="000000" w:themeColor="text1"/>
+          <w:lang w:val="nl-NL"/>
+        </w:rPr>
+      </w:pPr>
+      <w:r>
+        <w:rPr>
+          <w:b/>
+          <w:bCs/>
+          <w:color w:val="000000" w:themeColor="text1"/>
+          <w:lang w:val="nl-NL"/>
+        </w:rPr>
+        <w:t xml:space="preserve">Sourcetree </w:t>
+      </w:r>
+      <w:proofErr w:type="spellStart"/>
+      <w:r>
+        <w:rPr>
+          <w:b/>
+          <w:bCs/>
+          <w:color w:val="000000" w:themeColor="text1"/>
+          <w:lang w:val="nl-NL"/>
+        </w:rPr>
+        <w:t>and</w:t>
+      </w:r>
+      <w:proofErr w:type="spellEnd"/>
+      <w:r>
+        <w:rPr>
+          <w:b/>
+          <w:bCs/>
+          <w:color w:val="000000" w:themeColor="text1"/>
+          <w:lang w:val="nl-NL"/>
+        </w:rPr>
+        <w:t xml:space="preserve"> </w:t>
+      </w:r>
+      <w:proofErr w:type="spellStart"/>
+      <w:r>
+        <w:rPr>
+          <w:b/>
+          <w:bCs/>
+          <w:color w:val="000000" w:themeColor="text1"/>
+          <w:lang w:val="nl-NL"/>
+        </w:rPr>
+        <w:t>heroku</w:t>
+      </w:r>
+      <w:proofErr w:type="spellEnd"/>
+    </w:p>
+    <w:p>
+      <w:pPr>
+        <w:pStyle w:val="ListParagraph"/>
+        <w:numPr>
+          <w:ilvl w:val="0"/>
+          <w:numId w:val="6"/>
+        </w:numPr>
+        <w:rPr>
+          <w:color w:val="000000" w:themeColor="text1"/>
+        </w:rPr>
+      </w:pPr>
+      <w:r>
+        <w:rPr>
+          <w:color w:val="000000" w:themeColor="text1"/>
+        </w:rPr>
+        <w:t xml:space="preserve">Add </w:t>
+      </w:r>
+      <w:proofErr w:type="spellStart"/>
+      <w:r>
+        <w:rPr>
+          <w:color w:val="000000" w:themeColor="text1"/>
+        </w:rPr>
+        <w:t>heroku</w:t>
+      </w:r>
+      <w:proofErr w:type="spellEnd"/>
+      <w:r>
+        <w:rPr>
+          <w:color w:val="000000" w:themeColor="text1"/>
+        </w:rPr>
+        <w:t xml:space="preserve"> git remote. Deploy new versions</w:t>
+      </w:r>
+      <w:r>
+        <w:rPr>
+          <w:color w:val="000000" w:themeColor="text1"/>
+        </w:rPr>
+        <w:t xml:space="preserve"> of the app by pushing code changes to a Heroku-hosted git repo. For this to work, you must have </w:t>
+      </w:r>
+      <w:r>
+        <w:rPr>
+          <w:i/>
+          <w:iCs/>
+          <w:color w:val="000000" w:themeColor="text1"/>
+        </w:rPr>
+        <w:t>local</w:t>
+      </w:r>
+      <w:r>
+        <w:rPr>
+          <w:color w:val="000000" w:themeColor="text1"/>
+        </w:rPr>
+        <w:t xml:space="preserve"> </w:t>
+      </w:r>
+      <w:proofErr w:type="spellStart"/>
+      <w:r>
+        <w:rPr>
+          <w:color w:val="000000" w:themeColor="text1"/>
+        </w:rPr>
+        <w:t>Git</w:t>
+      </w:r>
+      <w:proofErr w:type="spellEnd"/>
+      <w:r>
+        <w:rPr>
+          <w:color w:val="000000" w:themeColor="text1"/>
+        </w:rPr>
+        <w:t xml:space="preserve"> repo to know the URL of the Heroku-hosted repo. Add the Heroku0hosted repo as a Git remote with</w:t>
+      </w:r>
+    </w:p>
+    <w:p>
+      <w:pPr>
+        <w:pStyle w:val="ListParagraph"/>
+        <w:numPr>
+          <w:ilvl w:val="1"/>
+          <w:numId w:val="6"/>
+        </w:numPr>
+        <w:rPr>
+          <w:color w:val="FF0000"/>
+        </w:rPr>
+      </w:pPr>
+      <w:r>
+        <w:rPr>
+          <w:color w:val="FF0000"/>
+        </w:rPr>
+        <w:t>Heroku create</w:t>
+      </w:r>
+    </w:p>
+    <w:p>
+      <w:pPr>
+        <w:pStyle w:val="ListParagraph"/>
+        <w:numPr>
+          <w:ilvl w:val="2"/>
+          <w:numId w:val="6"/>
+        </w:numPr>
+        <w:rPr>
+          <w:color w:val="000000" w:themeColor="text1"/>
+        </w:rPr>
+      </w:pPr>
+      <w:r>
+        <w:rPr>
+          <w:color w:val="FF0000"/>
+        </w:rPr>
+        <w:t xml:space="preserve">Heroku remote -v </w:t>
+      </w:r>
+      <w:r>
+        <w:rPr>
+          <w:color w:val="000000" w:themeColor="text1"/>
+        </w:rPr>
+        <w:t>for seeing the version and name</w:t>
+      </w:r>
+    </w:p>
+    <w:p>
+      <w:pPr>
+        <w:pStyle w:val="ListParagraph"/>
+        <w:numPr>
+          <w:ilvl w:val="2"/>
+          <w:numId w:val="6"/>
+        </w:numPr>
+        <w:rPr>
+          <w:color w:val="000000" w:themeColor="text1"/>
+        </w:rPr>
+      </w:pPr>
+      <w:r>
+        <w:rPr>
+          <w:color w:val="FF0000"/>
+        </w:rPr>
+        <w:t xml:space="preserve">Heroku remote rename </w:t>
+      </w:r>
+      <w:proofErr w:type="spellStart"/>
+      <w:r>
+        <w:rPr>
+          <w:color w:val="FF0000"/>
+        </w:rPr>
+        <w:t>oldname</w:t>
+      </w:r>
+      <w:proofErr w:type="spellEnd"/>
+      <w:r>
+        <w:rPr>
+          <w:color w:val="FF0000"/>
+        </w:rPr>
+        <w:t xml:space="preserve"> </w:t>
+      </w:r>
+      <w:r>
+        <w:rPr>
+          <w:color w:val="000000" w:themeColor="text1"/>
+        </w:rPr>
+        <w:t>newname for renaming</w:t>
+      </w:r>
+    </w:p>
+    <w:p>
+      <w:pPr>
+        <w:pStyle w:val="ListParagraph"/>
+        <w:numPr>
+          <w:ilvl w:val="0"/>
+          <w:numId w:val="6"/>
+        </w:numPr>
+        <w:rPr>
+          <w:color w:val="000000" w:themeColor="text1"/>
+        </w:rPr>
+      </w:pPr>
+      <w:r>
+        <w:t xml:space="preserve">Add a </w:t>
+      </w:r>
+      <w:proofErr w:type="spellStart"/>
+      <w:r>
+        <w:t>procfile</w:t>
+      </w:r>
+      <w:proofErr w:type="spellEnd"/>
+      <w:r>
+        <w:t xml:space="preserve">. Commit text file to app’s root directory named </w:t>
+      </w:r>
+      <w:proofErr w:type="spellStart"/>
+      <w:r>
+        <w:t>Procfile</w:t>
+      </w:r>
+      <w:proofErr w:type="spellEnd"/>
+      <w:r>
+        <w:t xml:space="preserve"> (WITHOUT file extension). Tells Heroku which commands to run to start the app.</w:t>
+      </w:r>
+    </w:p>
+    <w:p>
+      <w:pPr>
+        <w:pStyle w:val="ListParagraph"/>
+        <w:numPr>
+          <w:ilvl w:val="1"/>
+          <w:numId w:val="6"/>
+        </w:numPr>
+        <w:rPr>
+          <w:color w:val="000000" w:themeColor="text1"/>
+        </w:rPr>
+      </w:pPr>
+      <w:r>
+        <w:rPr>
+          <w:color w:val="000000" w:themeColor="text1"/>
+        </w:rPr>
+        <w:t xml:space="preserve">For </w:t>
+      </w:r>
+      <w:proofErr w:type="spellStart"/>
+      <w:r>
+        <w:rPr>
+          <w:color w:val="000000" w:themeColor="text1"/>
+        </w:rPr>
+        <w:t>webscraper</w:t>
+      </w:r>
+      <w:proofErr w:type="spellEnd"/>
+      <w:r>
+        <w:rPr>
+          <w:color w:val="000000" w:themeColor="text1"/>
+        </w:rPr>
+        <w:t xml:space="preserve"> I use </w:t>
+      </w:r>
+      <w:r>
+        <w:rPr>
+          <w:color w:val="FF0000"/>
+        </w:rPr>
+        <w:t xml:space="preserve">web: </w:t>
+      </w:r>
+      <w:proofErr w:type="spellStart"/>
+      <w:r>
+        <w:rPr>
+          <w:color w:val="FF0000"/>
+        </w:rPr>
+        <w:t>npm</w:t>
+      </w:r>
+      <w:proofErr w:type="spellEnd"/>
+      <w:r>
+        <w:rPr>
+          <w:color w:val="FF0000"/>
+        </w:rPr>
+        <w:t xml:space="preserve"> run dev</w:t>
+      </w:r>
+      <w:r>
+        <w:rPr>
+          <w:color w:val="FF0000"/>
+        </w:rPr>
+        <w:t xml:space="preserve"> </w:t>
+      </w:r>
+      <w:r>
+        <w:rPr>
+          <w:color w:val="000000" w:themeColor="text1"/>
+        </w:rPr>
+        <w:t xml:space="preserve">(plain text in </w:t>
+      </w:r>
+      <w:proofErr w:type="spellStart"/>
+      <w:r>
+        <w:rPr>
+          <w:color w:val="000000" w:themeColor="text1"/>
+        </w:rPr>
+        <w:t>Procfile</w:t>
+      </w:r>
+      <w:proofErr w:type="spellEnd"/>
+      <w:r>
+        <w:rPr>
+          <w:color w:val="000000" w:themeColor="text1"/>
+        </w:rPr>
+        <w:t>).</w:t>
+      </w:r>
+    </w:p>
+    <w:p>
+      <w:pPr>
+        <w:pStyle w:val="ListParagraph"/>
+        <w:numPr>
+          <w:ilvl w:val="1"/>
+          <w:numId w:val="6"/>
+        </w:numPr>
+        <w:rPr>
+          <w:color w:val="000000" w:themeColor="text1"/>
+        </w:rPr>
+      </w:pPr>
+      <w:r>
+        <w:rPr>
+          <w:color w:val="000000" w:themeColor="text1"/>
+        </w:rPr>
+        <w:t xml:space="preserve">Ordinarily however, it is </w:t>
+      </w:r>
+      <w:r>
+        <w:rPr>
+          <w:color w:val="FF0000"/>
+        </w:rPr>
+        <w:t>web: node app.js</w:t>
+      </w:r>
+    </w:p>
+    <w:p>
+      <w:pPr>
+        <w:pStyle w:val="ListParagraph"/>
+        <w:numPr>
+          <w:ilvl w:val="0"/>
+          <w:numId w:val="6"/>
+        </w:numPr>
+        <w:rPr>
+          <w:color w:val="000000" w:themeColor="text1"/>
+        </w:rPr>
+      </w:pPr>
+      <w:r>
+        <w:rPr>
+          <w:color w:val="000000" w:themeColor="text1"/>
+        </w:rPr>
+        <w:t xml:space="preserve">Listen on correct port. On Heroku, the app must listen on a specific port. </w:t>
+      </w:r>
+    </w:p>
+    <w:p>
+      <w:pPr>
+        <w:pStyle w:val="ListParagraph"/>
+        <w:numPr>
+          <w:ilvl w:val="1"/>
+          <w:numId w:val="6"/>
+        </w:numPr>
+        <w:rPr>
+          <w:color w:val="000000" w:themeColor="text1"/>
+        </w:rPr>
+      </w:pPr>
+      <w:r>
+        <w:rPr>
+          <w:color w:val="000000" w:themeColor="text1"/>
+        </w:rPr>
+        <w:t>I had this already right:</w:t>
+      </w:r>
+    </w:p>
+    <w:p>
+      <w:pPr>
+        <w:pStyle w:val="ListParagraph"/>
+        <w:numPr>
+          <w:ilvl w:val="2"/>
+          <w:numId w:val="6"/>
+        </w:numPr>
+        <w:rPr>
+          <w:color w:val="FF0000"/>
+        </w:rPr>
+      </w:pPr>
+      <w:r>
+        <w:rPr>
+          <w:color w:val="FF0000"/>
+        </w:rPr>
+        <w:t xml:space="preserve">let port = </w:t>
+      </w:r>
+      <w:proofErr w:type="spellStart"/>
+      <w:proofErr w:type="gramStart"/>
+      <w:r>
+        <w:rPr>
+          <w:color w:val="FF0000"/>
+        </w:rPr>
+        <w:t>process.env.PORT</w:t>
+      </w:r>
+      <w:proofErr w:type="spellEnd"/>
+      <w:proofErr w:type="gramEnd"/>
+      <w:r>
+        <w:rPr>
+          <w:color w:val="FF0000"/>
+        </w:rPr>
+        <w:t xml:space="preserve"> || 3000</w:t>
+      </w:r>
+    </w:p>
+    <w:p>
+      <w:pPr>
+        <w:pStyle w:val="ListParagraph"/>
+        <w:ind w:left="2160"/>
+        <w:rPr>
+          <w:color w:val="FF0000"/>
+        </w:rPr>
+      </w:pPr>
+      <w:proofErr w:type="spellStart"/>
+      <w:proofErr w:type="gramStart"/>
+      <w:r>
+        <w:rPr>
+          <w:color w:val="FF0000"/>
+        </w:rPr>
+        <w:t>app.listen</w:t>
+      </w:r>
+      <w:proofErr w:type="spellEnd"/>
+      <w:proofErr w:type="gramEnd"/>
+      <w:r>
+        <w:rPr>
+          <w:color w:val="FF0000"/>
+        </w:rPr>
+        <w:t xml:space="preserve">(port) </w:t>
+      </w:r>
+      <w:r>
+        <w:rPr>
+          <w:color w:val="FF0000"/>
+        </w:rPr>
+        <w:t xml:space="preserve"> </w:t>
+      </w:r>
+    </w:p>
+    <w:p>
+      <w:pPr>
+        <w:pStyle w:val="ListParagraph"/>
+        <w:numPr>
+          <w:ilvl w:val="0"/>
+          <w:numId w:val="6"/>
+        </w:numPr>
+        <w:rPr>
+          <w:color w:val="FF0000"/>
+        </w:rPr>
+      </w:pPr>
+      <w:r>
+        <w:rPr>
+          <w:color w:val="000000" w:themeColor="text1"/>
+        </w:rPr>
+        <w:t>Use database or object storage instead of writing to local filesystem</w:t>
+      </w:r>
+    </w:p>
+    <w:p>
+      <w:pPr>
+        <w:pStyle w:val="ListParagraph"/>
+        <w:numPr>
+          <w:ilvl w:val="0"/>
+          <w:numId w:val="6"/>
+        </w:numPr>
+        <w:rPr>
+          <w:color w:val="FF0000"/>
+        </w:rPr>
+      </w:pPr>
+      <w:r>
+        <w:rPr>
+          <w:color w:val="000000" w:themeColor="text1"/>
+        </w:rPr>
+        <w:t>Deploy (Node.js specific)</w:t>
+      </w:r>
+    </w:p>
+    <w:p>
+      <w:pPr>
+        <w:pStyle w:val="ListParagraph"/>
+        <w:numPr>
+          <w:ilvl w:val="1"/>
+          <w:numId w:val="6"/>
+        </w:numPr>
+        <w:rPr>
+          <w:color w:val="FF0000"/>
+        </w:rPr>
+      </w:pPr>
+      <w:r>
+        <w:rPr>
+          <w:color w:val="000000" w:themeColor="text1"/>
+        </w:rPr>
+        <w:t xml:space="preserve">Declare app dependencies in </w:t>
+      </w:r>
+      <w:proofErr w:type="spellStart"/>
+      <w:proofErr w:type="gramStart"/>
+      <w:r>
+        <w:rPr>
+          <w:color w:val="000000" w:themeColor="text1"/>
+        </w:rPr>
+        <w:t>package.json</w:t>
+      </w:r>
+      <w:proofErr w:type="spellEnd"/>
+      <w:proofErr w:type="gramEnd"/>
+      <w:r>
+        <w:rPr>
+          <w:color w:val="000000" w:themeColor="text1"/>
+        </w:rPr>
+        <w:t xml:space="preserve">, with </w:t>
+      </w:r>
+      <w:proofErr w:type="spellStart"/>
+      <w:r>
+        <w:rPr>
+          <w:color w:val="FF0000"/>
+        </w:rPr>
+        <w:t>npm</w:t>
+      </w:r>
+      <w:proofErr w:type="spellEnd"/>
+      <w:r>
+        <w:rPr>
+          <w:color w:val="FF0000"/>
+        </w:rPr>
+        <w:t xml:space="preserve"> </w:t>
+      </w:r>
+      <w:proofErr w:type="spellStart"/>
+      <w:r>
+        <w:rPr>
+          <w:color w:val="FF0000"/>
+        </w:rPr>
+        <w:t>init</w:t>
+      </w:r>
+      <w:proofErr w:type="spellEnd"/>
+    </w:p>
+    <w:p>
+      <w:pPr>
+        <w:pStyle w:val="ListParagraph"/>
+        <w:numPr>
+          <w:ilvl w:val="1"/>
+          <w:numId w:val="6"/>
+        </w:numPr>
+        <w:rPr>
+          <w:color w:val="FF0000"/>
+        </w:rPr>
+      </w:pPr>
+      <w:r>
+        <w:rPr>
+          <w:color w:val="000000" w:themeColor="text1"/>
+        </w:rPr>
+        <w:t xml:space="preserve">Specify version of node. Should be defined in </w:t>
+      </w:r>
+      <w:proofErr w:type="spellStart"/>
+      <w:r>
+        <w:rPr>
+          <w:color w:val="000000" w:themeColor="text1"/>
+        </w:rPr>
+        <w:t>package.json</w:t>
+      </w:r>
+      <w:proofErr w:type="spellEnd"/>
+      <w:r>
+        <w:rPr>
+          <w:color w:val="000000" w:themeColor="text1"/>
+        </w:rPr>
+        <w:t xml:space="preserve"> file.</w:t>
+      </w:r>
+    </w:p>
+    <w:p>
+      <w:pPr>
+        <w:pStyle w:val="ListParagraph"/>
+        <w:numPr>
+          <w:ilvl w:val="2"/>
+          <w:numId w:val="6"/>
+        </w:numPr>
+        <w:rPr>
+          <w:color w:val="FF0000"/>
+        </w:rPr>
+      </w:pPr>
+      <w:r>
+        <w:rPr>
+          <w:color w:val="000000" w:themeColor="text1"/>
+        </w:rPr>
+        <w:t>node --version to find the version</w:t>
+      </w:r>
+    </w:p>
+    <w:p>
+      <w:pPr>
+        <w:pStyle w:val="ListParagraph"/>
+        <w:numPr>
+          <w:ilvl w:val="2"/>
+          <w:numId w:val="6"/>
+        </w:numPr>
+        <w:rPr>
+          <w:color w:val="FF0000"/>
+        </w:rPr>
+      </w:pPr>
+      <w:r>
+        <w:rPr>
+          <w:color w:val="000000" w:themeColor="text1"/>
+        </w:rPr>
+        <w:t xml:space="preserve">Then check if </w:t>
+      </w:r>
+      <w:proofErr w:type="spellStart"/>
+      <w:proofErr w:type="gramStart"/>
+      <w:r>
+        <w:rPr>
+          <w:color w:val="000000" w:themeColor="text1"/>
+        </w:rPr>
+        <w:t>package.json</w:t>
+      </w:r>
+      <w:proofErr w:type="spellEnd"/>
+      <w:proofErr w:type="gramEnd"/>
+      <w:r>
+        <w:rPr>
+          <w:color w:val="000000" w:themeColor="text1"/>
+        </w:rPr>
+        <w:t xml:space="preserve"> matches that (“engines”: …)</w:t>
+      </w:r>
+    </w:p>
+    <w:p>
+      <w:pPr>
+        <w:pStyle w:val="ListParagraph"/>
+        <w:numPr>
+          <w:ilvl w:val="0"/>
+          <w:numId w:val="6"/>
+        </w:numPr>
+        <w:rPr>
+          <w:color w:val="FF0000"/>
+        </w:rPr>
+      </w:pPr>
+      <w:r>
+        <w:rPr>
+          <w:color w:val="000000" w:themeColor="text1"/>
+        </w:rPr>
+        <w:t>Specify a start script</w:t>
+      </w:r>
+      <w:r>
+        <w:rPr>
+          <w:color w:val="000000" w:themeColor="text1"/>
+        </w:rPr>
+        <w:t xml:space="preserve"> (</w:t>
+      </w:r>
+      <w:proofErr w:type="spellStart"/>
+      <w:r>
+        <w:rPr>
+          <w:color w:val="000000" w:themeColor="text1"/>
+        </w:rPr>
+        <w:t>Procfile</w:t>
+      </w:r>
+      <w:proofErr w:type="spellEnd"/>
+      <w:r>
+        <w:rPr>
+          <w:color w:val="000000" w:themeColor="text1"/>
+        </w:rPr>
+        <w:t>)</w:t>
+      </w:r>
+    </w:p>
+    <w:p>
+      <w:pPr>
+        <w:pStyle w:val="ListParagraph"/>
+        <w:numPr>
+          <w:ilvl w:val="0"/>
+          <w:numId w:val="6"/>
+        </w:numPr>
+        <w:rPr>
+          <w:color w:val="FF0000"/>
+        </w:rPr>
+      </w:pPr>
+      <w:r>
+        <w:rPr>
+          <w:color w:val="000000" w:themeColor="text1"/>
+        </w:rPr>
+        <w:t>Build app and run it locally.</w:t>
+      </w:r>
+    </w:p>
+    <w:p>
+      <w:pPr>
+        <w:pStyle w:val="ListParagraph"/>
+        <w:numPr>
+          <w:ilvl w:val="1"/>
+          <w:numId w:val="6"/>
+        </w:numPr>
+        <w:rPr>
+          <w:color w:val="FF0000"/>
+        </w:rPr>
+      </w:pPr>
+      <w:proofErr w:type="spellStart"/>
+      <w:r>
+        <w:rPr>
+          <w:color w:val="FF0000"/>
+        </w:rPr>
+        <w:t>npm</w:t>
+      </w:r>
+      <w:proofErr w:type="spellEnd"/>
+      <w:r>
+        <w:rPr>
+          <w:color w:val="FF0000"/>
+        </w:rPr>
+        <w:t xml:space="preserve"> install </w:t>
+      </w:r>
+      <w:r>
+        <w:rPr>
+          <w:color w:val="000000" w:themeColor="text1"/>
+        </w:rPr>
+        <w:t xml:space="preserve">to install the dependencies declared I </w:t>
+      </w:r>
+      <w:proofErr w:type="spellStart"/>
+      <w:proofErr w:type="gramStart"/>
+      <w:r>
+        <w:rPr>
+          <w:color w:val="000000" w:themeColor="text1"/>
+        </w:rPr>
+        <w:t>package.json</w:t>
+      </w:r>
+      <w:proofErr w:type="spellEnd"/>
+      <w:proofErr w:type="gramEnd"/>
+    </w:p>
+    <w:p>
+      <w:pPr>
+        <w:pStyle w:val="ListParagraph"/>
+        <w:numPr>
+          <w:ilvl w:val="2"/>
+          <w:numId w:val="6"/>
+        </w:numPr>
+        <w:rPr>
+          <w:color w:val="000000" w:themeColor="text1"/>
+        </w:rPr>
+      </w:pPr>
+      <w:r>
+        <w:rPr>
+          <w:color w:val="000000" w:themeColor="text1"/>
+        </w:rPr>
+        <w:t>Think this is obsolete</w:t>
+      </w:r>
+    </w:p>
+    <w:p>
+      <w:pPr>
+        <w:pStyle w:val="ListParagraph"/>
+        <w:numPr>
+          <w:ilvl w:val="1"/>
+          <w:numId w:val="6"/>
+        </w:numPr>
+        <w:rPr>
+          <w:color w:val="FF0000"/>
+        </w:rPr>
+      </w:pPr>
+      <w:proofErr w:type="spellStart"/>
+      <w:r>
+        <w:rPr>
+          <w:color w:val="FF0000"/>
+        </w:rPr>
+        <w:t>heroku</w:t>
+      </w:r>
+      <w:proofErr w:type="spellEnd"/>
+      <w:r>
+        <w:rPr>
+          <w:color w:val="FF0000"/>
+        </w:rPr>
+        <w:t xml:space="preserve"> local web </w:t>
+      </w:r>
+      <w:r>
+        <w:rPr>
+          <w:color w:val="000000" w:themeColor="text1"/>
+        </w:rPr>
+        <w:t>to start app locally</w:t>
+      </w:r>
+    </w:p>
+    <w:p>
+      <w:pPr>
+        <w:pStyle w:val="ListParagraph"/>
+        <w:numPr>
+          <w:ilvl w:val="0"/>
+          <w:numId w:val="6"/>
+        </w:numPr>
+        <w:rPr>
+          <w:color w:val="FF0000"/>
+        </w:rPr>
+      </w:pPr>
+      <w:proofErr w:type="gramStart"/>
+      <w:r>
+        <w:t>Build .</w:t>
+      </w:r>
+      <w:proofErr w:type="spellStart"/>
+      <w:r>
+        <w:t>gitignore</w:t>
+      </w:r>
+      <w:proofErr w:type="spellEnd"/>
+      <w:proofErr w:type="gramEnd"/>
+      <w:r>
+        <w:t xml:space="preserve"> file</w:t>
+      </w:r>
+    </w:p>
+    <w:p>
+      <w:pPr>
+        <w:pStyle w:val="ListParagraph"/>
+        <w:numPr>
+          <w:ilvl w:val="1"/>
+          <w:numId w:val="6"/>
+        </w:numPr>
+        <w:rPr>
+          <w:color w:val="FF0000"/>
+        </w:rPr>
+      </w:pPr>
+      <w:r>
+        <w:t>/</w:t>
+      </w:r>
+      <w:proofErr w:type="spellStart"/>
+      <w:r>
+        <w:t>node_modules</w:t>
+      </w:r>
+      <w:proofErr w:type="spellEnd"/>
+    </w:p>
+    <w:p>
+      <w:pPr>
+        <w:pStyle w:val="ListParagraph"/>
+        <w:numPr>
+          <w:ilvl w:val="1"/>
+          <w:numId w:val="6"/>
+        </w:numPr>
+        <w:rPr>
+          <w:color w:val="FF0000"/>
+        </w:rPr>
+      </w:pPr>
+      <w:r>
+        <w:t>Npm-debug.log</w:t>
+      </w:r>
+    </w:p>
+    <w:p>
+      <w:pPr>
+        <w:pStyle w:val="ListParagraph"/>
+        <w:numPr>
+          <w:ilvl w:val="1"/>
+          <w:numId w:val="6"/>
+        </w:numPr>
+        <w:rPr>
+          <w:color w:val="FF0000"/>
+        </w:rPr>
+      </w:pPr>
+      <w:r>
+        <w:t>.</w:t>
+      </w:r>
+      <w:proofErr w:type="spellStart"/>
+      <w:r>
+        <w:t>DS_Store</w:t>
+      </w:r>
+      <w:proofErr w:type="spellEnd"/>
+    </w:p>
+    <w:p>
+      <w:pPr>
+        <w:pStyle w:val="ListParagraph"/>
+        <w:numPr>
+          <w:ilvl w:val="1"/>
+          <w:numId w:val="6"/>
+        </w:numPr>
+        <w:rPr>
+          <w:color w:val="FF0000"/>
+        </w:rPr>
+      </w:pPr>
+      <w:r>
+        <w:t>/*.</w:t>
+      </w:r>
+      <w:proofErr w:type="spellStart"/>
+      <w:r>
+        <w:t>env</w:t>
+      </w:r>
+      <w:proofErr w:type="spellEnd"/>
+    </w:p>
+    <w:p>
+      <w:pPr>
+        <w:pStyle w:val="ListParagraph"/>
+        <w:numPr>
+          <w:ilvl w:val="0"/>
+          <w:numId w:val="6"/>
+        </w:numPr>
+        <w:rPr>
+          <w:color w:val="FF0000"/>
+        </w:rPr>
+      </w:pPr>
+      <w:r>
+        <w:t>Deploy application to Heroku</w:t>
+      </w:r>
+    </w:p>
+    <w:p>
+      <w:pPr>
+        <w:pStyle w:val="ListParagraph"/>
+        <w:numPr>
+          <w:ilvl w:val="1"/>
+          <w:numId w:val="6"/>
+        </w:numPr>
+        <w:rPr>
+          <w:color w:val="FF0000"/>
+        </w:rPr>
+      </w:pPr>
+      <w:r>
+        <w:t>Commit changes to git</w:t>
+      </w:r>
+    </w:p>
+    <w:p>
+      <w:pPr>
+        <w:pStyle w:val="ListParagraph"/>
+        <w:numPr>
+          <w:ilvl w:val="2"/>
+          <w:numId w:val="6"/>
+        </w:numPr>
+        <w:rPr>
+          <w:color w:val="FF0000"/>
+        </w:rPr>
+      </w:pPr>
+      <w:r>
+        <w:rPr>
+          <w:color w:val="FF0000"/>
+        </w:rPr>
+        <w:t xml:space="preserve">Git </w:t>
+      </w:r>
+      <w:proofErr w:type="gramStart"/>
+      <w:r>
+        <w:rPr>
+          <w:color w:val="FF0000"/>
+        </w:rPr>
+        <w:t>add .</w:t>
+      </w:r>
+      <w:proofErr w:type="gramEnd"/>
+    </w:p>
+    <w:p>
+      <w:pPr>
+        <w:pStyle w:val="ListParagraph"/>
+        <w:numPr>
+          <w:ilvl w:val="2"/>
+          <w:numId w:val="6"/>
+        </w:numPr>
+        <w:rPr>
+          <w:color w:val="FF0000"/>
+        </w:rPr>
+      </w:pPr>
+      <w:r>
+        <w:rPr>
+          <w:color w:val="FF0000"/>
+        </w:rPr>
+        <w:t>Git commit -m “description”</w:t>
+      </w:r>
+    </w:p>
+    <w:p>
+      <w:pPr>
+        <w:pStyle w:val="ListParagraph"/>
+        <w:numPr>
+          <w:ilvl w:val="1"/>
+          <w:numId w:val="6"/>
+        </w:numPr>
+        <w:rPr>
+          <w:color w:val="FF0000"/>
+        </w:rPr>
+      </w:pPr>
+      <w:r>
+        <w:rPr>
+          <w:color w:val="FF0000"/>
+        </w:rPr>
+        <w:lastRenderedPageBreak/>
+        <w:t>Heroku login</w:t>
+      </w:r>
+    </w:p>
+    <w:p>
+      <w:pPr>
+        <w:pStyle w:val="ListParagraph"/>
+        <w:numPr>
+          <w:ilvl w:val="1"/>
+          <w:numId w:val="6"/>
+        </w:numPr>
+        <w:rPr>
+          <w:color w:val="FF0000"/>
+        </w:rPr>
+      </w:pPr>
+      <w:r>
+        <w:rPr>
+          <w:color w:val="FF0000"/>
+        </w:rPr>
+        <w:t>Heroku create</w:t>
+      </w:r>
+    </w:p>
+    <w:p>
+      <w:pPr>
+        <w:pStyle w:val="ListParagraph"/>
+        <w:numPr>
+          <w:ilvl w:val="1"/>
+          <w:numId w:val="6"/>
+        </w:numPr>
+        <w:rPr>
+          <w:color w:val="FF0000"/>
+        </w:rPr>
+      </w:pPr>
+      <w:r>
+        <w:rPr>
+          <w:color w:val="FF0000"/>
+        </w:rPr>
+        <w:t>Git push Heroku master</w:t>
+      </w:r>
       <w:bookmarkStart w:id="0" w:name="_GoBack"/>
       <w:bookmarkEnd w:id="0"/>
+    </w:p>
+    <w:p>
+      <w:pPr>
+        <w:pStyle w:val="ListParagraph"/>
+        <w:numPr>
+          <w:ilvl w:val="1"/>
+          <w:numId w:val="6"/>
+        </w:numPr>
+        <w:rPr>
+          <w:color w:val="FF0000"/>
+        </w:rPr>
+      </w:pPr>
+      <w:r>
+        <w:rPr>
+          <w:color w:val="FF0000"/>
+        </w:rPr>
+        <w:t xml:space="preserve">Heroku open </w:t>
+      </w:r>
+      <w:r>
+        <w:t>to open app in browser</w:t>
+      </w:r>
     </w:p>
     <w:sectPr>
       <w:pgSz w:w="11900" w:h="16840"/>
@@ -3330,6 +4406,187 @@
     </w:lvl>
   </w:abstractNum>
   <w:abstractNum w:abstractNumId="1" w15:restartNumberingAfterBreak="0">
+    <w:nsid w:val="314725F3"/>
+    <w:multiLevelType w:val="hybridMultilevel"/>
+    <w:tmpl w:val="6F5234DA"/>
+    <w:lvl w:ilvl="0" w:tplc="C80C1EFC">
+      <w:start w:val="1"/>
+      <w:numFmt w:val="decimal"/>
+      <w:lvlText w:val="%1."/>
+      <w:lvlJc w:val="left"/>
+      <w:pPr>
+        <w:ind w:left="720" w:hanging="360"/>
+      </w:pPr>
+      <w:rPr>
+        <w:color w:val="000000" w:themeColor="text1"/>
+      </w:rPr>
+    </w:lvl>
+    <w:lvl w:ilvl="1" w:tplc="CE7E610E">
+      <w:start w:val="1"/>
+      <w:numFmt w:val="lowerLetter"/>
+      <w:lvlText w:val="%2."/>
+      <w:lvlJc w:val="left"/>
+      <w:pPr>
+        <w:ind w:left="1440" w:hanging="360"/>
+      </w:pPr>
+      <w:rPr>
+        <w:color w:val="000000" w:themeColor="text1"/>
+      </w:rPr>
+    </w:lvl>
+    <w:lvl w:ilvl="2" w:tplc="0C52162E">
+      <w:start w:val="1"/>
+      <w:numFmt w:val="lowerRoman"/>
+      <w:lvlText w:val="%3."/>
+      <w:lvlJc w:val="right"/>
+      <w:pPr>
+        <w:ind w:left="2160" w:hanging="180"/>
+      </w:pPr>
+      <w:rPr>
+        <w:color w:val="000000" w:themeColor="text1"/>
+      </w:rPr>
+    </w:lvl>
+    <w:lvl w:ilvl="3" w:tplc="0409000F" w:tentative="1">
+      <w:start w:val="1"/>
+      <w:numFmt w:val="decimal"/>
+      <w:lvlText w:val="%4."/>
+      <w:lvlJc w:val="left"/>
+      <w:pPr>
+        <w:ind w:left="2880" w:hanging="360"/>
+      </w:pPr>
+    </w:lvl>
+    <w:lvl w:ilvl="4" w:tplc="04090019" w:tentative="1">
+      <w:start w:val="1"/>
+      <w:numFmt w:val="lowerLetter"/>
+      <w:lvlText w:val="%5."/>
+      <w:lvlJc w:val="left"/>
+      <w:pPr>
+        <w:ind w:left="3600" w:hanging="360"/>
+      </w:pPr>
+    </w:lvl>
+    <w:lvl w:ilvl="5" w:tplc="0409001B" w:tentative="1">
+      <w:start w:val="1"/>
+      <w:numFmt w:val="lowerRoman"/>
+      <w:lvlText w:val="%6."/>
+      <w:lvlJc w:val="right"/>
+      <w:pPr>
+        <w:ind w:left="4320" w:hanging="180"/>
+      </w:pPr>
+    </w:lvl>
+    <w:lvl w:ilvl="6" w:tplc="0409000F" w:tentative="1">
+      <w:start w:val="1"/>
+      <w:numFmt w:val="decimal"/>
+      <w:lvlText w:val="%7."/>
+      <w:lvlJc w:val="left"/>
+      <w:pPr>
+        <w:ind w:left="5040" w:hanging="360"/>
+      </w:pPr>
+    </w:lvl>
+    <w:lvl w:ilvl="7" w:tplc="04090019" w:tentative="1">
+      <w:start w:val="1"/>
+      <w:numFmt w:val="lowerLetter"/>
+      <w:lvlText w:val="%8."/>
+      <w:lvlJc w:val="left"/>
+      <w:pPr>
+        <w:ind w:left="5760" w:hanging="360"/>
+      </w:pPr>
+    </w:lvl>
+    <w:lvl w:ilvl="8" w:tplc="0409001B" w:tentative="1">
+      <w:start w:val="1"/>
+      <w:numFmt w:val="lowerRoman"/>
+      <w:lvlText w:val="%9."/>
+      <w:lvlJc w:val="right"/>
+      <w:pPr>
+        <w:ind w:left="6480" w:hanging="180"/>
+      </w:pPr>
+    </w:lvl>
+  </w:abstractNum>
+  <w:abstractNum w:abstractNumId="2" w15:restartNumberingAfterBreak="0">
+    <w:nsid w:val="68096DCC"/>
+    <w:multiLevelType w:val="hybridMultilevel"/>
+    <w:tmpl w:val="15801E2C"/>
+    <w:lvl w:ilvl="0" w:tplc="0409000F">
+      <w:start w:val="1"/>
+      <w:numFmt w:val="decimal"/>
+      <w:lvlText w:val="%1."/>
+      <w:lvlJc w:val="left"/>
+      <w:pPr>
+        <w:ind w:left="3600" w:hanging="360"/>
+      </w:pPr>
+    </w:lvl>
+    <w:lvl w:ilvl="1" w:tplc="04090019" w:tentative="1">
+      <w:start w:val="1"/>
+      <w:numFmt w:val="lowerLetter"/>
+      <w:lvlText w:val="%2."/>
+      <w:lvlJc w:val="left"/>
+      <w:pPr>
+        <w:ind w:left="4320" w:hanging="360"/>
+      </w:pPr>
+    </w:lvl>
+    <w:lvl w:ilvl="2" w:tplc="0409001B" w:tentative="1">
+      <w:start w:val="1"/>
+      <w:numFmt w:val="lowerRoman"/>
+      <w:lvlText w:val="%3."/>
+      <w:lvlJc w:val="right"/>
+      <w:pPr>
+        <w:ind w:left="5040" w:hanging="180"/>
+      </w:pPr>
+    </w:lvl>
+    <w:lvl w:ilvl="3" w:tplc="0409000F" w:tentative="1">
+      <w:start w:val="1"/>
+      <w:numFmt w:val="decimal"/>
+      <w:lvlText w:val="%4."/>
+      <w:lvlJc w:val="left"/>
+      <w:pPr>
+        <w:ind w:left="5760" w:hanging="360"/>
+      </w:pPr>
+    </w:lvl>
+    <w:lvl w:ilvl="4" w:tplc="04090019" w:tentative="1">
+      <w:start w:val="1"/>
+      <w:numFmt w:val="lowerLetter"/>
+      <w:lvlText w:val="%5."/>
+      <w:lvlJc w:val="left"/>
+      <w:pPr>
+        <w:ind w:left="6480" w:hanging="360"/>
+      </w:pPr>
+    </w:lvl>
+    <w:lvl w:ilvl="5" w:tplc="0409001B" w:tentative="1">
+      <w:start w:val="1"/>
+      <w:numFmt w:val="lowerRoman"/>
+      <w:lvlText w:val="%6."/>
+      <w:lvlJc w:val="right"/>
+      <w:pPr>
+        <w:ind w:left="7200" w:hanging="180"/>
+      </w:pPr>
+    </w:lvl>
+    <w:lvl w:ilvl="6" w:tplc="0409000F" w:tentative="1">
+      <w:start w:val="1"/>
+      <w:numFmt w:val="decimal"/>
+      <w:lvlText w:val="%7."/>
+      <w:lvlJc w:val="left"/>
+      <w:pPr>
+        <w:ind w:left="7920" w:hanging="360"/>
+      </w:pPr>
+    </w:lvl>
+    <w:lvl w:ilvl="7" w:tplc="04090019" w:tentative="1">
+      <w:start w:val="1"/>
+      <w:numFmt w:val="lowerLetter"/>
+      <w:lvlText w:val="%8."/>
+      <w:lvlJc w:val="left"/>
+      <w:pPr>
+        <w:ind w:left="8640" w:hanging="360"/>
+      </w:pPr>
+    </w:lvl>
+    <w:lvl w:ilvl="8" w:tplc="0409001B" w:tentative="1">
+      <w:start w:val="1"/>
+      <w:numFmt w:val="lowerRoman"/>
+      <w:lvlText w:val="%9."/>
+      <w:lvlJc w:val="right"/>
+      <w:pPr>
+        <w:ind w:left="9360" w:hanging="180"/>
+      </w:pPr>
+    </w:lvl>
+  </w:abstractNum>
+  <w:abstractNum w:abstractNumId="3" w15:restartNumberingAfterBreak="0">
     <w:nsid w:val="720B71EE"/>
     <w:multiLevelType w:val="hybridMultilevel"/>
     <w:tmpl w:val="8AEA9FEE"/>
@@ -3418,7 +4675,7 @@
       </w:pPr>
     </w:lvl>
   </w:abstractNum>
-  <w:abstractNum w:abstractNumId="2" w15:restartNumberingAfterBreak="0">
+  <w:abstractNum w:abstractNumId="4" w15:restartNumberingAfterBreak="0">
     <w:nsid w:val="738C0E10"/>
     <w:multiLevelType w:val="hybridMultilevel"/>
     <w:tmpl w:val="0B563558"/>
@@ -3512,13 +4769,108 @@
       </w:pPr>
     </w:lvl>
   </w:abstractNum>
+  <w:abstractNum w:abstractNumId="5" w15:restartNumberingAfterBreak="0">
+    <w:nsid w:val="76660655"/>
+    <w:multiLevelType w:val="hybridMultilevel"/>
+    <w:tmpl w:val="1C568914"/>
+    <w:lvl w:ilvl="0" w:tplc="0409000F">
+      <w:start w:val="1"/>
+      <w:numFmt w:val="decimal"/>
+      <w:lvlText w:val="%1."/>
+      <w:lvlJc w:val="left"/>
+      <w:pPr>
+        <w:ind w:left="3600" w:hanging="360"/>
+      </w:pPr>
+    </w:lvl>
+    <w:lvl w:ilvl="1" w:tplc="04090019" w:tentative="1">
+      <w:start w:val="1"/>
+      <w:numFmt w:val="lowerLetter"/>
+      <w:lvlText w:val="%2."/>
+      <w:lvlJc w:val="left"/>
+      <w:pPr>
+        <w:ind w:left="4320" w:hanging="360"/>
+      </w:pPr>
+    </w:lvl>
+    <w:lvl w:ilvl="2" w:tplc="0409001B" w:tentative="1">
+      <w:start w:val="1"/>
+      <w:numFmt w:val="lowerRoman"/>
+      <w:lvlText w:val="%3."/>
+      <w:lvlJc w:val="right"/>
+      <w:pPr>
+        <w:ind w:left="5040" w:hanging="180"/>
+      </w:pPr>
+    </w:lvl>
+    <w:lvl w:ilvl="3" w:tplc="0409000F" w:tentative="1">
+      <w:start w:val="1"/>
+      <w:numFmt w:val="decimal"/>
+      <w:lvlText w:val="%4."/>
+      <w:lvlJc w:val="left"/>
+      <w:pPr>
+        <w:ind w:left="5760" w:hanging="360"/>
+      </w:pPr>
+    </w:lvl>
+    <w:lvl w:ilvl="4" w:tplc="04090019" w:tentative="1">
+      <w:start w:val="1"/>
+      <w:numFmt w:val="lowerLetter"/>
+      <w:lvlText w:val="%5."/>
+      <w:lvlJc w:val="left"/>
+      <w:pPr>
+        <w:ind w:left="6480" w:hanging="360"/>
+      </w:pPr>
+    </w:lvl>
+    <w:lvl w:ilvl="5" w:tplc="0409001B" w:tentative="1">
+      <w:start w:val="1"/>
+      <w:numFmt w:val="lowerRoman"/>
+      <w:lvlText w:val="%6."/>
+      <w:lvlJc w:val="right"/>
+      <w:pPr>
+        <w:ind w:left="7200" w:hanging="180"/>
+      </w:pPr>
+    </w:lvl>
+    <w:lvl w:ilvl="6" w:tplc="0409000F" w:tentative="1">
+      <w:start w:val="1"/>
+      <w:numFmt w:val="decimal"/>
+      <w:lvlText w:val="%7."/>
+      <w:lvlJc w:val="left"/>
+      <w:pPr>
+        <w:ind w:left="7920" w:hanging="360"/>
+      </w:pPr>
+    </w:lvl>
+    <w:lvl w:ilvl="7" w:tplc="04090019" w:tentative="1">
+      <w:start w:val="1"/>
+      <w:numFmt w:val="lowerLetter"/>
+      <w:lvlText w:val="%8."/>
+      <w:lvlJc w:val="left"/>
+      <w:pPr>
+        <w:ind w:left="8640" w:hanging="360"/>
+      </w:pPr>
+    </w:lvl>
+    <w:lvl w:ilvl="8" w:tplc="0409001B" w:tentative="1">
+      <w:start w:val="1"/>
+      <w:numFmt w:val="lowerRoman"/>
+      <w:lvlText w:val="%9."/>
+      <w:lvlJc w:val="right"/>
+      <w:pPr>
+        <w:ind w:left="9360" w:hanging="180"/>
+      </w:pPr>
+    </w:lvl>
+  </w:abstractNum>
   <w:num w:numId="1">
     <w:abstractNumId w:val="0"/>
   </w:num>
   <w:num w:numId="2">
+    <w:abstractNumId w:val="4"/>
+  </w:num>
+  <w:num w:numId="3">
+    <w:abstractNumId w:val="3"/>
+  </w:num>
+  <w:num w:numId="4">
     <w:abstractNumId w:val="2"/>
   </w:num>
-  <w:num w:numId="3">
+  <w:num w:numId="5">
+    <w:abstractNumId w:val="5"/>
+  </w:num>
+  <w:num w:numId="6">
     <w:abstractNumId w:val="1"/>
   </w:num>
 </w:numbering>

</xml_diff>